<commit_message>
Introduzco datos en json
</commit_message>
<xml_diff>
--- a/Memoria.docx
+++ b/Memoria.docx
@@ -1,6 +1,6 @@
 
 <file path=word/document.xml><?xml version="1.0" encoding="utf-8"?>
-<w:document xmlns:wpc="http://schemas.microsoft.com/office/word/2010/wordprocessingCanvas" xmlns:cx="http://schemas.microsoft.com/office/drawing/2014/chartex" xmlns:cx1="http://schemas.microsoft.com/office/drawing/2015/9/8/chartex" xmlns:cx2="http://schemas.microsoft.com/office/drawing/2015/10/21/chartex" xmlns:cx3="http://schemas.microsoft.com/office/drawing/2016/5/9/chartex" xmlns:cx4="http://schemas.microsoft.com/office/drawing/2016/5/10/chartex" xmlns:cx5="http://schemas.microsoft.com/office/drawing/2016/5/11/chartex" xmlns:cx6="http://schemas.microsoft.com/office/drawing/2016/5/12/chartex" xmlns:cx7="http://schemas.microsoft.com/office/drawing/2016/5/13/chartex" xmlns:cx8="http://schemas.microsoft.com/office/drawing/2016/5/14/chartex" xmlns:mc="http://schemas.openxmlformats.org/markup-compatibility/2006" xmlns:aink="http://schemas.microsoft.com/office/drawing/2016/ink" xmlns:am3d="http://schemas.microsoft.com/office/drawing/2017/model3d" xmlns:o="urn:schemas-microsoft-com:office:office" xmlns:oel="http://schemas.microsoft.com/office/2019/extlst" xmlns:r="http://schemas.openxmlformats.org/officeDocument/2006/relationships" xmlns:m="http://schemas.openxmlformats.org/officeDocument/2006/math" xmlns:v="urn:schemas-microsoft-com:vml" xmlns:wp14="http://schemas.microsoft.com/office/word/2010/wordprocessingDrawing" xmlns:wp="http://schemas.openxmlformats.org/drawingml/2006/wordprocessingDrawing" xmlns:w10="urn:schemas-microsoft-com:office:word" xmlns:w="http://schemas.openxmlformats.org/wordprocessingml/2006/main" xmlns:w14="http://schemas.microsoft.com/office/word/2010/wordml" xmlns:w15="http://schemas.microsoft.com/office/word/2012/wordml" xmlns:w16cex="http://schemas.microsoft.com/office/word/2018/wordml/cex" xmlns:w16cid="http://schemas.microsoft.com/office/word/2016/wordml/cid" xmlns:w16="http://schemas.microsoft.com/office/word/2018/wordml" xmlns:w16sdtdh="http://schemas.microsoft.com/office/word/2020/wordml/sdtdatahash" xmlns:w16se="http://schemas.microsoft.com/office/word/2015/wordml/symex" xmlns:wpg="http://schemas.microsoft.com/office/word/2010/wordprocessingGroup" xmlns:wpi="http://schemas.microsoft.com/office/word/2010/wordprocessingInk" xmlns:wne="http://schemas.microsoft.com/office/word/2006/wordml" xmlns:wps="http://schemas.microsoft.com/office/word/2010/wordprocessingShape" mc:Ignorable="w14 w15 w16se w16cid w16 w16cex w16sdtdh wp14">
+<w:document xmlns:wpc="http://schemas.microsoft.com/office/word/2010/wordprocessingCanvas" xmlns:cx="http://schemas.microsoft.com/office/drawing/2014/chartex" xmlns:cx1="http://schemas.microsoft.com/office/drawing/2015/9/8/chartex" xmlns:cx2="http://schemas.microsoft.com/office/drawing/2015/10/21/chartex" xmlns:cx3="http://schemas.microsoft.com/office/drawing/2016/5/9/chartex" xmlns:cx4="http://schemas.microsoft.com/office/drawing/2016/5/10/chartex" xmlns:cx5="http://schemas.microsoft.com/office/drawing/2016/5/11/chartex" xmlns:cx6="http://schemas.microsoft.com/office/drawing/2016/5/12/chartex" xmlns:cx7="http://schemas.microsoft.com/office/drawing/2016/5/13/chartex" xmlns:cx8="http://schemas.microsoft.com/office/drawing/2016/5/14/chartex" xmlns:mc="http://schemas.openxmlformats.org/markup-compatibility/2006" xmlns:aink="http://schemas.microsoft.com/office/drawing/2016/ink" xmlns:am3d="http://schemas.microsoft.com/office/drawing/2017/model3d" xmlns:o="urn:schemas-microsoft-com:office:office" xmlns:oel="http://schemas.microsoft.com/office/2019/extlst" xmlns:r="http://schemas.openxmlformats.org/officeDocument/2006/relationships" xmlns:m="http://schemas.openxmlformats.org/officeDocument/2006/math" xmlns:v="urn:schemas-microsoft-com:vml" xmlns:wp14="http://schemas.microsoft.com/office/word/2010/wordprocessingDrawing" xmlns:wp="http://schemas.openxmlformats.org/drawingml/2006/wordprocessingDrawing" xmlns:w10="urn:schemas-microsoft-com:office:word" xmlns:w="http://schemas.openxmlformats.org/wordprocessingml/2006/main" xmlns:w14="http://schemas.microsoft.com/office/word/2010/wordml" xmlns:w15="http://schemas.microsoft.com/office/word/2012/wordml" xmlns:w16cex="http://schemas.microsoft.com/office/word/2018/wordml/cex" xmlns:w16cid="http://schemas.microsoft.com/office/word/2016/wordml/cid" xmlns:w16="http://schemas.microsoft.com/office/word/2018/wordml" xmlns:w16du="http://schemas.microsoft.com/office/word/2023/wordml/word16du" xmlns:w16sdtdh="http://schemas.microsoft.com/office/word/2020/wordml/sdtdatahash" xmlns:w16se="http://schemas.microsoft.com/office/word/2015/wordml/symex" xmlns:wpg="http://schemas.microsoft.com/office/word/2010/wordprocessingGroup" xmlns:wpi="http://schemas.microsoft.com/office/word/2010/wordprocessingInk" xmlns:wne="http://schemas.microsoft.com/office/word/2006/wordml" xmlns:wps="http://schemas.microsoft.com/office/word/2010/wordprocessingShape" mc:Ignorable="w14 w15 w16se w16cid w16 w16cex w16sdtdh wp14">
   <w:body>
     <w:p>
       <w:pPr>
@@ -649,6 +649,68 @@
           <w:szCs w:val="24"/>
         </w:rPr>
         <w:t xml:space="preserve"> 10</w:t>
+      </w:r>
+    </w:p>
+    <w:p>
+      <w:pPr>
+        <w:pStyle w:val="Prrafodelista"/>
+        <w:numPr>
+          <w:ilvl w:val="0"/>
+          <w:numId w:val="2"/>
+        </w:numPr>
+        <w:spacing w:line="480" w:lineRule="auto"/>
+        <w:rPr>
+          <w:b/>
+          <w:bCs/>
+          <w:sz w:val="24"/>
+          <w:szCs w:val="24"/>
+        </w:rPr>
+      </w:pPr>
+      <w:r>
+        <w:rPr>
+          <w:b/>
+          <w:bCs/>
+          <w:color w:val="000000"/>
+          <w:sz w:val="24"/>
+          <w:szCs w:val="24"/>
+        </w:rPr>
+        <w:t xml:space="preserve">CORRECCIONES </w:t>
+      </w:r>
+      <w:r>
+        <w:rPr>
+          <w:b/>
+          <w:bCs/>
+          <w:sz w:val="24"/>
+          <w:szCs w:val="24"/>
+        </w:rPr>
+        <w:t>…………………………………………………………</w:t>
+      </w:r>
+      <w:r>
+        <w:rPr>
+          <w:b/>
+          <w:bCs/>
+          <w:sz w:val="24"/>
+          <w:szCs w:val="24"/>
+        </w:rPr>
+        <w:t>……………</w:t>
+      </w:r>
+      <w:r>
+        <w:rPr>
+          <w:b/>
+          <w:bCs/>
+          <w:sz w:val="24"/>
+          <w:szCs w:val="24"/>
+        </w:rPr>
+        <w:t xml:space="preserve">   </w:t>
+      </w:r>
+      <w:r>
+        <w:rPr>
+          <w:b/>
+          <w:bCs/>
+          <w:sz w:val="24"/>
+          <w:szCs w:val="24"/>
+        </w:rPr>
+        <w:t>Página 10</w:t>
       </w:r>
     </w:p>
     <w:p>
@@ -806,6 +868,50 @@
           </w:p>
         </w:tc>
       </w:tr>
+      <w:tr>
+        <w:trPr>
+          <w:trHeight w:val="731"/>
+        </w:trPr>
+        <w:tc>
+          <w:tcPr>
+            <w:tcW w:w="2831" w:type="dxa"/>
+          </w:tcPr>
+          <w:p>
+            <w:r>
+              <w:t>V.2</w:t>
+            </w:r>
+          </w:p>
+        </w:tc>
+        <w:tc>
+          <w:tcPr>
+            <w:tcW w:w="2831" w:type="dxa"/>
+          </w:tcPr>
+          <w:p>
+            <w:r>
+              <w:t>- Correcciones V.1</w:t>
+            </w:r>
+          </w:p>
+        </w:tc>
+        <w:tc>
+          <w:tcPr>
+            <w:tcW w:w="2832" w:type="dxa"/>
+          </w:tcPr>
+          <w:p>
+            <w:r>
+              <w:t>05</w:t>
+            </w:r>
+            <w:r>
+              <w:t>/0</w:t>
+            </w:r>
+            <w:r>
+              <w:t>5</w:t>
+            </w:r>
+            <w:r>
+              <w:t>/2023</w:t>
+            </w:r>
+          </w:p>
+        </w:tc>
+      </w:tr>
     </w:tbl>
     <w:p/>
     <w:p>
@@ -1023,6 +1129,7 @@
         <w:spacing w:line="480" w:lineRule="auto"/>
       </w:pPr>
       <w:r>
+        <w:lastRenderedPageBreak/>
         <w:t xml:space="preserve">Para todo ello se deberá: </w:t>
       </w:r>
     </w:p>
@@ -1057,7 +1164,6 @@
         <w:spacing w:line="480" w:lineRule="auto"/>
       </w:pPr>
       <w:r>
-        <w:lastRenderedPageBreak/>
         <w:t>Diseñar una arquitectura de base de datos y sus casos de uso.</w:t>
       </w:r>
     </w:p>
@@ -1166,6 +1272,7 @@
         <w:rPr>
           <w:noProof/>
         </w:rPr>
+        <w:lastRenderedPageBreak/>
         <w:drawing>
           <wp:inline distT="0" distB="0" distL="0" distR="0" wp14:anchorId="449991D2" wp14:editId="6954B330">
             <wp:extent cx="5400040" cy="5124450"/>
@@ -1316,6 +1423,7 @@
         <w:rPr>
           <w:noProof/>
         </w:rPr>
+        <w:lastRenderedPageBreak/>
         <w:drawing>
           <wp:inline distT="0" distB="0" distL="0" distR="0" wp14:anchorId="3FE361C1" wp14:editId="08CA1171">
             <wp:extent cx="5400040" cy="3356610"/>
@@ -1692,6 +1800,7 @@
           <w:color w:val="000000" w:themeColor="text1"/>
           <w:sz w:val="24"/>
         </w:rPr>
+        <w:lastRenderedPageBreak/>
         <w:t>FLUJO NORMAL</w:t>
       </w:r>
       <w:r>
@@ -1742,13 +1851,7 @@
       </w:r>
       <w:proofErr w:type="spellEnd"/>
       <w:r>
-        <w:t>,</w:t>
-      </w:r>
-      <w:r>
-        <w:t xml:space="preserve"> confirmación</w:t>
-      </w:r>
-      <w:r>
-        <w:t xml:space="preserve"> </w:t>
+        <w:t xml:space="preserve">, confirmación </w:t>
       </w:r>
       <w:proofErr w:type="spellStart"/>
       <w:r>
@@ -1769,10 +1872,7 @@
         </w:rPr>
       </w:pPr>
       <w:r>
-        <w:t xml:space="preserve">       </w:t>
-      </w:r>
-      <w:r>
-        <w:t xml:space="preserve">del usuario.                                                                          </w:t>
+        <w:t xml:space="preserve">       del usuario.                                                                          </w:t>
       </w:r>
     </w:p>
     <w:p>
@@ -2433,7 +2533,7 @@
           <w:szCs w:val="24"/>
           <w:u w:val="single"/>
         </w:rPr>
-        <w:t>3</w:t>
+        <w:t>3.</w:t>
       </w:r>
       <w:r>
         <w:rPr>
@@ -2443,38 +2543,69 @@
           <w:szCs w:val="24"/>
           <w:u w:val="single"/>
         </w:rPr>
+        <w:t xml:space="preserve"> </w:t>
+      </w:r>
+      <w:r>
+        <w:rPr>
+          <w:b/>
+          <w:color w:val="000000" w:themeColor="text1"/>
+          <w:sz w:val="24"/>
+          <w:szCs w:val="24"/>
+          <w:u w:val="single"/>
+        </w:rPr>
+        <w:t>LOGOUT</w:t>
+      </w:r>
+    </w:p>
+    <w:p>
+      <w:pPr>
+        <w:spacing w:after="0"/>
+      </w:pPr>
+      <w:r>
+        <w:rPr>
+          <w:b/>
+          <w:color w:val="000000" w:themeColor="text1"/>
+          <w:sz w:val="24"/>
+        </w:rPr>
+        <w:t>DESCRIPCIÓN</w:t>
+      </w:r>
+      <w:r>
+        <w:rPr>
+          <w:color w:val="000000" w:themeColor="text1"/>
+        </w:rPr>
+        <w:t>:</w:t>
+      </w:r>
+      <w:r>
+        <w:tab/>
+      </w:r>
+      <w:r>
+        <w:tab/>
+      </w:r>
+      <w:r>
+        <w:rPr>
+          <w:color w:val="000000" w:themeColor="text1"/>
+        </w:rPr>
+        <w:t xml:space="preserve">Se </w:t>
+      </w:r>
+      <w:proofErr w:type="spellStart"/>
+      <w:r>
+        <w:rPr>
+          <w:color w:val="000000" w:themeColor="text1"/>
+        </w:rPr>
+        <w:t>deslogará</w:t>
+      </w:r>
+      <w:proofErr w:type="spellEnd"/>
+      <w:r>
+        <w:rPr>
+          <w:color w:val="000000" w:themeColor="text1"/>
+        </w:rPr>
+        <w:t xml:space="preserve"> el usuario en el sistema</w:t>
+      </w:r>
+      <w:r>
+        <w:rPr>
+          <w:color w:val="000000" w:themeColor="text1"/>
+        </w:rPr>
         <w:t>.</w:t>
       </w:r>
-      <w:r>
-        <w:rPr>
-          <w:b/>
-          <w:color w:val="000000" w:themeColor="text1"/>
-          <w:sz w:val="24"/>
-          <w:szCs w:val="24"/>
-          <w:u w:val="single"/>
-        </w:rPr>
-        <w:t xml:space="preserve"> </w:t>
-      </w:r>
-      <w:r>
-        <w:rPr>
-          <w:b/>
-          <w:color w:val="000000" w:themeColor="text1"/>
-          <w:sz w:val="24"/>
-          <w:szCs w:val="24"/>
-          <w:u w:val="single"/>
-        </w:rPr>
-        <w:t>LOG</w:t>
-      </w:r>
-      <w:r>
-        <w:rPr>
-          <w:b/>
-          <w:color w:val="000000" w:themeColor="text1"/>
-          <w:sz w:val="24"/>
-          <w:szCs w:val="24"/>
-          <w:u w:val="single"/>
-        </w:rPr>
-        <w:t>OUT</w:t>
-      </w:r>
     </w:p>
     <w:p>
       <w:pPr>
@@ -2486,7 +2617,7 @@
           <w:color w:val="000000" w:themeColor="text1"/>
           <w:sz w:val="24"/>
         </w:rPr>
-        <w:t>DESCRIPCIÓN</w:t>
+        <w:t>ACTORES</w:t>
       </w:r>
       <w:r>
         <w:rPr>
@@ -2495,36 +2626,69 @@
         <w:t>:</w:t>
       </w:r>
       <w:r>
+        <w:rPr>
+          <w:color w:val="000000" w:themeColor="text1"/>
+        </w:rPr>
         <w:tab/>
       </w:r>
       <w:r>
+        <w:rPr>
+          <w:color w:val="000000" w:themeColor="text1"/>
+        </w:rPr>
         <w:tab/>
       </w:r>
       <w:r>
-        <w:rPr>
-          <w:color w:val="000000" w:themeColor="text1"/>
-        </w:rPr>
-        <w:t xml:space="preserve">Se </w:t>
-      </w:r>
-      <w:proofErr w:type="spellStart"/>
-      <w:r>
-        <w:rPr>
-          <w:color w:val="000000" w:themeColor="text1"/>
-        </w:rPr>
-        <w:t>des</w:t>
-      </w:r>
-      <w:r>
-        <w:rPr>
-          <w:color w:val="000000" w:themeColor="text1"/>
-        </w:rPr>
-        <w:t>logará</w:t>
-      </w:r>
-      <w:proofErr w:type="spellEnd"/>
-      <w:r>
-        <w:rPr>
-          <w:color w:val="000000" w:themeColor="text1"/>
-        </w:rPr>
-        <w:t xml:space="preserve"> el usuario en el sistema</w:t>
+        <w:t>Usuario.</w:t>
+      </w:r>
+    </w:p>
+    <w:p>
+      <w:pPr>
+        <w:spacing w:after="0"/>
+        <w:rPr>
+          <w:b/>
+        </w:rPr>
+      </w:pPr>
+      <w:r>
+        <w:rPr>
+          <w:b/>
+          <w:color w:val="000000" w:themeColor="text1"/>
+          <w:sz w:val="24"/>
+        </w:rPr>
+        <w:t>PRECONDICIÓN</w:t>
+      </w:r>
+      <w:r>
+        <w:rPr>
+          <w:b/>
+          <w:color w:val="000000" w:themeColor="text1"/>
+        </w:rPr>
+        <w:t>:</w:t>
+      </w:r>
+      <w:r>
+        <w:rPr>
+          <w:b/>
+        </w:rPr>
+        <w:tab/>
+      </w:r>
+      <w:r>
+        <w:t>El</w:t>
+      </w:r>
+      <w:r>
+        <w:rPr>
+          <w:color w:val="000000" w:themeColor="text1"/>
+        </w:rPr>
+        <w:t xml:space="preserve"> usuario debe lo</w:t>
+      </w:r>
+      <w:r>
+        <w:rPr>
+          <w:color w:val="000000" w:themeColor="text1"/>
+        </w:rPr>
+        <w:t>g</w:t>
+      </w:r>
+      <w:r>
+        <w:rPr>
+          <w:color w:val="000000" w:themeColor="text1"/>
+        </w:rPr>
+        <w:t>ado en el sistema</w:t>
       </w:r>
       <w:r>
         <w:rPr>
@@ -2536,155 +2700,41 @@
     <w:p>
       <w:pPr>
         <w:spacing w:after="0"/>
-      </w:pPr>
-      <w:r>
-        <w:rPr>
-          <w:b/>
-          <w:color w:val="000000" w:themeColor="text1"/>
-          <w:sz w:val="24"/>
-        </w:rPr>
-        <w:t>ACTORES</w:t>
-      </w:r>
-      <w:r>
-        <w:rPr>
-          <w:color w:val="000000" w:themeColor="text1"/>
-        </w:rPr>
-        <w:t>:</w:t>
-      </w:r>
-      <w:r>
-        <w:rPr>
+        <w:rPr>
+          <w:b/>
+        </w:rPr>
+      </w:pPr>
+      <w:r>
+        <w:rPr>
+          <w:b/>
+          <w:color w:val="000000" w:themeColor="text1"/>
+          <w:sz w:val="24"/>
+          <w:szCs w:val="24"/>
+        </w:rPr>
+        <w:t>POSTCONDICIÓN</w:t>
+      </w:r>
+      <w:r>
+        <w:rPr>
+          <w:b/>
+          <w:color w:val="000000" w:themeColor="text1"/>
+        </w:rPr>
+        <w:t xml:space="preserve">: </w:t>
+      </w:r>
+      <w:r>
+        <w:rPr>
+          <w:b/>
           <w:color w:val="000000" w:themeColor="text1"/>
         </w:rPr>
         <w:tab/>
       </w:r>
       <w:r>
-        <w:rPr>
-          <w:color w:val="000000" w:themeColor="text1"/>
-        </w:rPr>
-        <w:tab/>
-      </w:r>
-      <w:r>
-        <w:t>Usuario.</w:t>
-      </w:r>
-    </w:p>
-    <w:p>
-      <w:pPr>
-        <w:spacing w:after="0"/>
-        <w:rPr>
-          <w:b/>
-        </w:rPr>
-      </w:pPr>
-      <w:r>
-        <w:rPr>
-          <w:b/>
-          <w:color w:val="000000" w:themeColor="text1"/>
-          <w:sz w:val="24"/>
-        </w:rPr>
-        <w:t>PRECONDICIÓN</w:t>
-      </w:r>
-      <w:r>
-        <w:rPr>
-          <w:b/>
-          <w:color w:val="000000" w:themeColor="text1"/>
-        </w:rPr>
-        <w:t>:</w:t>
-      </w:r>
-      <w:r>
-        <w:rPr>
-          <w:b/>
-        </w:rPr>
-        <w:tab/>
-      </w:r>
-      <w:r>
         <w:t>El</w:t>
       </w:r>
       <w:r>
         <w:rPr>
           <w:color w:val="000000" w:themeColor="text1"/>
         </w:rPr>
-        <w:t xml:space="preserve"> usuario debe </w:t>
-      </w:r>
-      <w:r>
-        <w:rPr>
-          <w:color w:val="000000" w:themeColor="text1"/>
-        </w:rPr>
-        <w:t>lo</w:t>
-      </w:r>
-      <w:r>
-        <w:rPr>
-          <w:color w:val="000000" w:themeColor="text1"/>
-        </w:rPr>
-        <w:t>g</w:t>
-      </w:r>
-      <w:r>
-        <w:rPr>
-          <w:color w:val="000000" w:themeColor="text1"/>
-        </w:rPr>
-        <w:t>ado</w:t>
-      </w:r>
-      <w:r>
-        <w:rPr>
-          <w:color w:val="000000" w:themeColor="text1"/>
-        </w:rPr>
-        <w:t xml:space="preserve"> en el sistema</w:t>
-      </w:r>
-      <w:r>
-        <w:rPr>
-          <w:color w:val="000000" w:themeColor="text1"/>
-        </w:rPr>
-        <w:t>.</w:t>
-      </w:r>
-    </w:p>
-    <w:p>
-      <w:pPr>
-        <w:spacing w:after="0"/>
-        <w:rPr>
-          <w:b/>
-        </w:rPr>
-      </w:pPr>
-      <w:r>
-        <w:rPr>
-          <w:b/>
-          <w:color w:val="000000" w:themeColor="text1"/>
-          <w:sz w:val="24"/>
-          <w:szCs w:val="24"/>
-        </w:rPr>
-        <w:t>POSTCONDICIÓN</w:t>
-      </w:r>
-      <w:r>
-        <w:rPr>
-          <w:b/>
-          <w:color w:val="000000" w:themeColor="text1"/>
-        </w:rPr>
-        <w:t xml:space="preserve">: </w:t>
-      </w:r>
-      <w:r>
-        <w:rPr>
-          <w:b/>
-          <w:color w:val="000000" w:themeColor="text1"/>
-        </w:rPr>
-        <w:tab/>
-      </w:r>
-      <w:r>
-        <w:t>El</w:t>
-      </w:r>
-      <w:r>
-        <w:rPr>
-          <w:color w:val="000000" w:themeColor="text1"/>
-        </w:rPr>
-        <w:t xml:space="preserve"> usuario </w:t>
-      </w:r>
-      <w:r>
-        <w:rPr>
-          <w:color w:val="000000" w:themeColor="text1"/>
-        </w:rPr>
-        <w:t>sale del</w:t>
-      </w:r>
-      <w:r>
-        <w:rPr>
-          <w:color w:val="000000" w:themeColor="text1"/>
-        </w:rPr>
-        <w:t xml:space="preserve"> sistema</w:t>
+        <w:t xml:space="preserve"> usuario sale del sistema</w:t>
       </w:r>
       <w:r>
         <w:rPr>
@@ -2731,10 +2781,7 @@
       </w:r>
       <w:proofErr w:type="spellStart"/>
       <w:r>
-        <w:t>Log</w:t>
-      </w:r>
-      <w:r>
-        <w:t>out</w:t>
+        <w:t>Logout</w:t>
       </w:r>
       <w:proofErr w:type="spellEnd"/>
       <w:r>
@@ -2757,6 +2804,7 @@
         <w:rPr>
           <w:bCs/>
         </w:rPr>
+        <w:lastRenderedPageBreak/>
         <w:t xml:space="preserve">El sistema accede a </w:t>
       </w:r>
       <w:proofErr w:type="spellStart"/>
@@ -2830,7 +2878,7 @@
           <w:szCs w:val="24"/>
           <w:u w:val="single"/>
         </w:rPr>
-        <w:t>4</w:t>
+        <w:t>4.</w:t>
       </w:r>
       <w:r>
         <w:rPr>
@@ -2840,7 +2888,7 @@
           <w:szCs w:val="24"/>
           <w:u w:val="single"/>
         </w:rPr>
-        <w:t>.</w:t>
+        <w:t xml:space="preserve"> </w:t>
       </w:r>
       <w:r>
         <w:rPr>
@@ -2850,16 +2898,6 @@
           <w:szCs w:val="24"/>
           <w:u w:val="single"/>
         </w:rPr>
-        <w:t xml:space="preserve"> </w:t>
-      </w:r>
-      <w:r>
-        <w:rPr>
-          <w:b/>
-          <w:color w:val="000000" w:themeColor="text1"/>
-          <w:sz w:val="24"/>
-          <w:szCs w:val="24"/>
-          <w:u w:val="single"/>
-        </w:rPr>
         <w:t>VISUALIZAR PRODUCTOS</w:t>
       </w:r>
     </w:p>
@@ -2894,13 +2932,7 @@
         <w:rPr>
           <w:color w:val="000000" w:themeColor="text1"/>
         </w:rPr>
-        <w:t xml:space="preserve">el usuario </w:t>
-      </w:r>
-      <w:r>
-        <w:rPr>
-          <w:color w:val="000000" w:themeColor="text1"/>
-        </w:rPr>
-        <w:t>visualizará los productos del sistema</w:t>
+        <w:t>el usuario visualizará los productos del sistema</w:t>
       </w:r>
       <w:r>
         <w:rPr>
@@ -3079,13 +3111,7 @@
         <w:rPr>
           <w:color w:val="000000" w:themeColor="text1"/>
         </w:rPr>
-        <w:t>visualizar</w:t>
-      </w:r>
-      <w:r>
-        <w:rPr>
-          <w:color w:val="000000" w:themeColor="text1"/>
-        </w:rPr>
-        <w:t xml:space="preserve"> los productos.</w:t>
+        <w:t>visualizar los productos.</w:t>
       </w:r>
     </w:p>
     <w:p>
@@ -3151,7 +3177,7 @@
           <w:szCs w:val="24"/>
           <w:u w:val="single"/>
         </w:rPr>
-        <w:t>5</w:t>
+        <w:t>5.</w:t>
       </w:r>
       <w:r>
         <w:rPr>
@@ -3161,7 +3187,7 @@
           <w:szCs w:val="24"/>
           <w:u w:val="single"/>
         </w:rPr>
-        <w:t>.</w:t>
+        <w:t xml:space="preserve"> </w:t>
       </w:r>
       <w:r>
         <w:rPr>
@@ -3171,37 +3197,7 @@
           <w:szCs w:val="24"/>
           <w:u w:val="single"/>
         </w:rPr>
-        <w:t xml:space="preserve"> </w:t>
-      </w:r>
-      <w:r>
-        <w:rPr>
-          <w:b/>
-          <w:color w:val="000000" w:themeColor="text1"/>
-          <w:sz w:val="24"/>
-          <w:szCs w:val="24"/>
-          <w:u w:val="single"/>
-        </w:rPr>
-        <w:t xml:space="preserve">AÑADIR </w:t>
-      </w:r>
-      <w:r>
-        <w:rPr>
-          <w:b/>
-          <w:color w:val="000000" w:themeColor="text1"/>
-          <w:sz w:val="24"/>
-          <w:szCs w:val="24"/>
-          <w:u w:val="single"/>
-        </w:rPr>
-        <w:t>PRODUCTO</w:t>
-      </w:r>
-      <w:r>
-        <w:rPr>
-          <w:b/>
-          <w:color w:val="000000" w:themeColor="text1"/>
-          <w:sz w:val="24"/>
-          <w:szCs w:val="24"/>
-          <w:u w:val="single"/>
-        </w:rPr>
-        <w:t xml:space="preserve"> A CARRITO</w:t>
+        <w:t>AÑADIR PRODUCTO A CARRITO</w:t>
       </w:r>
     </w:p>
     <w:p>
@@ -3605,19 +3601,7 @@
         <w:rPr>
           <w:color w:val="000000" w:themeColor="text1"/>
         </w:rPr>
-        <w:t xml:space="preserve">el usuario </w:t>
-      </w:r>
-      <w:r>
-        <w:rPr>
-          <w:color w:val="000000" w:themeColor="text1"/>
-        </w:rPr>
-        <w:t>realizará el pedido</w:t>
-      </w:r>
-      <w:r>
-        <w:rPr>
-          <w:color w:val="000000" w:themeColor="text1"/>
-        </w:rPr>
-        <w:t xml:space="preserve"> de compra</w:t>
+        <w:t>el usuario realizará el pedido de compra</w:t>
       </w:r>
       <w:r>
         <w:rPr>
@@ -3696,13 +3680,7 @@
         <w:rPr>
           <w:color w:val="000000" w:themeColor="text1"/>
         </w:rPr>
-        <w:t xml:space="preserve"> usuario debe logado en el sistema</w:t>
-      </w:r>
-      <w:r>
-        <w:rPr>
-          <w:color w:val="000000" w:themeColor="text1"/>
-        </w:rPr>
-        <w:t xml:space="preserve"> y debe de tener productos en su carrito de compras</w:t>
+        <w:t xml:space="preserve"> usuario debe logado en el sistema y debe de tener productos en su carrito de compras</w:t>
       </w:r>
       <w:r>
         <w:rPr>
@@ -3785,25 +3763,14 @@
         <w:spacing w:after="0" w:line="256" w:lineRule="auto"/>
       </w:pPr>
       <w:r>
+        <w:lastRenderedPageBreak/>
         <w:t xml:space="preserve">El usuario accede a </w:t>
       </w:r>
       <w:r>
         <w:rPr>
           <w:color w:val="000000" w:themeColor="text1"/>
         </w:rPr>
-        <w:t xml:space="preserve">visualizar los productos </w:t>
-      </w:r>
-      <w:r>
-        <w:rPr>
-          <w:color w:val="000000" w:themeColor="text1"/>
-        </w:rPr>
-        <w:t>en su carrito de compra y envía el pedido</w:t>
-      </w:r>
-      <w:r>
-        <w:rPr>
-          <w:color w:val="000000" w:themeColor="text1"/>
-        </w:rPr>
-        <w:t>.</w:t>
+        <w:t>visualizar los productos en su carrito de compra y envía el pedido.</w:t>
       </w:r>
     </w:p>
     <w:p>
@@ -3816,13 +3783,7 @@
         <w:spacing w:after="0" w:line="256" w:lineRule="auto"/>
       </w:pPr>
       <w:r>
-        <w:t xml:space="preserve">El sistema </w:t>
-      </w:r>
-      <w:r>
-        <w:t>realizar el pedido</w:t>
-      </w:r>
-      <w:r>
-        <w:t xml:space="preserve"> del usuario.</w:t>
+        <w:t>El sistema realizar el pedido del usuario.</w:t>
       </w:r>
     </w:p>
     <w:p>
@@ -3880,13 +3841,7 @@
         <w:t>E</w:t>
       </w:r>
       <w:r>
-        <w:t xml:space="preserve">l sistema informa </w:t>
-      </w:r>
-      <w:r>
-        <w:t>al usuario que canceló el pedido</w:t>
-      </w:r>
-      <w:r>
-        <w:t>.</w:t>
+        <w:t>l sistema informa al usuario que canceló el pedido.</w:t>
       </w:r>
     </w:p>
     <w:p>
@@ -3942,7 +3897,7 @@
           <w:szCs w:val="24"/>
           <w:u w:val="single"/>
         </w:rPr>
-        <w:t>6</w:t>
+        <w:t>6.</w:t>
       </w:r>
       <w:r>
         <w:rPr>
@@ -3952,7 +3907,7 @@
           <w:szCs w:val="24"/>
           <w:u w:val="single"/>
         </w:rPr>
-        <w:t>.</w:t>
+        <w:t xml:space="preserve"> </w:t>
       </w:r>
       <w:r>
         <w:rPr>
@@ -3962,27 +3917,7 @@
           <w:szCs w:val="24"/>
           <w:u w:val="single"/>
         </w:rPr>
-        <w:t xml:space="preserve"> </w:t>
-      </w:r>
-      <w:r>
-        <w:rPr>
-          <w:b/>
-          <w:color w:val="000000" w:themeColor="text1"/>
-          <w:sz w:val="24"/>
-          <w:szCs w:val="24"/>
-          <w:u w:val="single"/>
-        </w:rPr>
-        <w:t xml:space="preserve">REGISTRAR </w:t>
-      </w:r>
-      <w:r>
-        <w:rPr>
-          <w:b/>
-          <w:color w:val="000000" w:themeColor="text1"/>
-          <w:sz w:val="24"/>
-          <w:szCs w:val="24"/>
-          <w:u w:val="single"/>
-        </w:rPr>
-        <w:t>ADMINISTRADOR</w:t>
+        <w:t>REGISTRAR ADMINISTRADOR</w:t>
       </w:r>
     </w:p>
     <w:p>
@@ -4019,19 +3954,7 @@
         <w:rPr>
           <w:color w:val="000000" w:themeColor="text1"/>
         </w:rPr>
-        <w:t xml:space="preserve">registrará un nuevo </w:t>
-      </w:r>
-      <w:r>
-        <w:rPr>
-          <w:color w:val="000000" w:themeColor="text1"/>
-        </w:rPr>
-        <w:t>administrador</w:t>
-      </w:r>
-      <w:r>
-        <w:rPr>
-          <w:color w:val="000000" w:themeColor="text1"/>
-        </w:rPr>
-        <w:t xml:space="preserve"> en el sistema</w:t>
+        <w:t>registrará un nuevo administrador en el sistema</w:t>
       </w:r>
       <w:r>
         <w:rPr>
@@ -4194,10 +4117,7 @@
         <w:t>1.</w:t>
       </w:r>
       <w:r>
-        <w:t xml:space="preserve">       </w:t>
-      </w:r>
-      <w:r>
-        <w:t xml:space="preserve">El usuario accede a la opción “registrar </w:t>
+        <w:t xml:space="preserve">       El usuario accede a la opción “registrar </w:t>
       </w:r>
       <w:r>
         <w:rPr>
@@ -4225,10 +4145,7 @@
         <w:t>2</w:t>
       </w:r>
       <w:r>
-        <w:t>.</w:t>
-      </w:r>
-      <w:r>
-        <w:t xml:space="preserve">       El sistema solicita introducir nombre,  email, </w:t>
+        <w:t xml:space="preserve">.       El sistema solicita introducir nombre,  email, </w:t>
       </w:r>
       <w:proofErr w:type="spellStart"/>
       <w:r>
@@ -4282,10 +4199,7 @@
         <w:t>3</w:t>
       </w:r>
       <w:r>
-        <w:t>.</w:t>
-      </w:r>
-      <w:r>
-        <w:t xml:space="preserve">       El </w:t>
+        <w:t xml:space="preserve">.       El </w:t>
       </w:r>
       <w:r>
         <w:rPr>
@@ -4310,10 +4224,7 @@
         <w:t>4</w:t>
       </w:r>
       <w:r>
-        <w:t>.</w:t>
-      </w:r>
-      <w:r>
-        <w:t xml:space="preserve">       El sistema añade al usuario a la lista de </w:t>
+        <w:t xml:space="preserve">.       El sistema añade al usuario a la lista de </w:t>
       </w:r>
       <w:r>
         <w:rPr>
@@ -4398,10 +4309,7 @@
         <w:t>1</w:t>
       </w:r>
       <w:r>
-        <w:t>.</w:t>
-      </w:r>
-      <w:r>
-        <w:t xml:space="preserve">      </w:t>
+        <w:t xml:space="preserve">.      </w:t>
       </w:r>
       <w:r>
         <w:t>E</w:t>
@@ -4473,10 +4381,7 @@
         <w:t>1</w:t>
       </w:r>
       <w:r>
-        <w:t>.</w:t>
-      </w:r>
-      <w:r>
-        <w:t xml:space="preserve">      </w:t>
+        <w:t xml:space="preserve">.      </w:t>
       </w:r>
       <w:r>
         <w:t>E</w:t>
@@ -4562,17 +4467,7 @@
           <w:szCs w:val="24"/>
           <w:u w:val="single"/>
         </w:rPr>
-        <w:t>7</w:t>
-      </w:r>
-      <w:r>
-        <w:rPr>
-          <w:b/>
-          <w:color w:val="000000" w:themeColor="text1"/>
-          <w:sz w:val="24"/>
-          <w:szCs w:val="24"/>
-          <w:u w:val="single"/>
-        </w:rPr>
-        <w:t>.</w:t>
+        <w:t>7.</w:t>
       </w:r>
       <w:r>
         <w:rPr>
@@ -4842,6 +4737,7 @@
         </w:rPr>
       </w:pPr>
       <w:r>
+        <w:lastRenderedPageBreak/>
         <w:t xml:space="preserve"> </w:t>
       </w:r>
       <w:r>
@@ -4922,13 +4818,7 @@
         <w:t xml:space="preserve">administrador </w:t>
       </w:r>
       <w:r>
-        <w:t>accede al</w:t>
-      </w:r>
-      <w:r>
-        <w:t xml:space="preserve"> sistema</w:t>
-      </w:r>
-      <w:r>
-        <w:t>.</w:t>
+        <w:t>accede al sistema.</w:t>
       </w:r>
       <w:r>
         <w:t xml:space="preserve">             </w:t>
@@ -5080,17 +4970,7 @@
           <w:szCs w:val="24"/>
           <w:u w:val="single"/>
         </w:rPr>
-        <w:t>8</w:t>
-      </w:r>
-      <w:r>
-        <w:rPr>
-          <w:b/>
-          <w:color w:val="000000" w:themeColor="text1"/>
-          <w:sz w:val="24"/>
-          <w:szCs w:val="24"/>
-          <w:u w:val="single"/>
-        </w:rPr>
-        <w:t>.</w:t>
+        <w:t>8.</w:t>
       </w:r>
       <w:r>
         <w:rPr>
@@ -5578,6 +5458,7 @@
         <w:rPr>
           <w:color w:val="000000"/>
         </w:rPr>
+        <w:lastRenderedPageBreak/>
         <w:t>Enlace:</w:t>
       </w:r>
     </w:p>
@@ -5771,34 +5652,34 @@
         <w:rPr>
           <w:color w:val="000000"/>
         </w:rPr>
+        <w:t>Login</w:t>
+      </w:r>
+      <w:proofErr w:type="spellEnd"/>
+      <w:r>
+        <w:rPr>
+          <w:color w:val="000000"/>
+        </w:rPr>
+        <w:t>:</w:t>
+      </w:r>
+    </w:p>
+    <w:p>
+      <w:pPr>
+        <w:rPr>
+          <w:color w:val="000000"/>
+        </w:rPr>
+      </w:pPr>
+    </w:p>
+    <w:p>
+      <w:pPr>
+        <w:rPr>
+          <w:color w:val="000000"/>
+        </w:rPr>
+      </w:pPr>
+      <w:r>
+        <w:rPr>
+          <w:noProof/>
+        </w:rPr>
         <w:lastRenderedPageBreak/>
-        <w:t>Login</w:t>
-      </w:r>
-      <w:proofErr w:type="spellEnd"/>
-      <w:r>
-        <w:rPr>
-          <w:color w:val="000000"/>
-        </w:rPr>
-        <w:t>:</w:t>
-      </w:r>
-    </w:p>
-    <w:p>
-      <w:pPr>
-        <w:rPr>
-          <w:color w:val="000000"/>
-        </w:rPr>
-      </w:pPr>
-    </w:p>
-    <w:p>
-      <w:pPr>
-        <w:rPr>
-          <w:color w:val="000000"/>
-        </w:rPr>
-      </w:pPr>
-      <w:r>
-        <w:rPr>
-          <w:noProof/>
-        </w:rPr>
         <w:drawing>
           <wp:inline distT="0" distB="0" distL="0" distR="0" wp14:anchorId="32E655B3" wp14:editId="49727092">
             <wp:extent cx="5105400" cy="2790825"/>
@@ -6202,20 +6083,20 @@
         <w:rPr>
           <w:color w:val="000000"/>
         </w:rPr>
+        <w:t>Visualizar Productos:</w:t>
+      </w:r>
+    </w:p>
+    <w:p>
+      <w:pPr>
+        <w:rPr>
+          <w:color w:val="000000"/>
+        </w:rPr>
+      </w:pPr>
+      <w:r>
+        <w:rPr>
+          <w:noProof/>
+        </w:rPr>
         <w:lastRenderedPageBreak/>
-        <w:t>Visualizar Productos:</w:t>
-      </w:r>
-    </w:p>
-    <w:p>
-      <w:pPr>
-        <w:rPr>
-          <w:color w:val="000000"/>
-        </w:rPr>
-      </w:pPr>
-      <w:r>
-        <w:rPr>
-          <w:noProof/>
-        </w:rPr>
         <w:drawing>
           <wp:inline distT="0" distB="0" distL="0" distR="0" wp14:anchorId="0B5730F7" wp14:editId="2AFE3153">
             <wp:extent cx="5191125" cy="3343275"/>
@@ -6338,6 +6219,7 @@
         <w:rPr>
           <w:color w:val="000000"/>
         </w:rPr>
+        <w:lastRenderedPageBreak/>
         <w:t>Checkout</w:t>
       </w:r>
       <w:proofErr w:type="spellEnd"/>
@@ -6402,6 +6284,50 @@
         </w:drawing>
       </w:r>
     </w:p>
+    <w:p>
+      <w:pPr>
+        <w:rPr>
+          <w:color w:val="000000"/>
+        </w:rPr>
+      </w:pPr>
+    </w:p>
+    <w:p>
+      <w:pPr>
+        <w:pStyle w:val="Prrafodelista"/>
+        <w:numPr>
+          <w:ilvl w:val="0"/>
+          <w:numId w:val="4"/>
+        </w:numPr>
+        <w:rPr>
+          <w:color w:val="000000"/>
+        </w:rPr>
+      </w:pPr>
+      <w:r>
+        <w:rPr>
+          <w:b/>
+          <w:bCs/>
+          <w:color w:val="000000"/>
+          <w:u w:val="single"/>
+        </w:rPr>
+        <w:t>CORRECIONES</w:t>
+      </w:r>
+    </w:p>
+    <w:p>
+      <w:pPr>
+        <w:pStyle w:val="Prrafodelista"/>
+        <w:rPr>
+          <w:color w:val="000000"/>
+        </w:rPr>
+      </w:pPr>
+    </w:p>
+    <w:p>
+      <w:pPr>
+        <w:pStyle w:val="Prrafodelista"/>
+        <w:rPr>
+          <w:color w:val="000000"/>
+        </w:rPr>
+      </w:pPr>
+    </w:p>
     <w:sectPr>
       <w:footerReference w:type="default" r:id="rId19"/>
       <w:pgSz w:w="11906" w:h="16838"/>
@@ -6414,7 +6340,7 @@
 </file>
 
 <file path=word/endnotes.xml><?xml version="1.0" encoding="utf-8"?>
-<w:endnotes xmlns:wpc="http://schemas.microsoft.com/office/word/2010/wordprocessingCanvas" xmlns:cx="http://schemas.microsoft.com/office/drawing/2014/chartex" xmlns:cx1="http://schemas.microsoft.com/office/drawing/2015/9/8/chartex" xmlns:cx2="http://schemas.microsoft.com/office/drawing/2015/10/21/chartex" xmlns:cx3="http://schemas.microsoft.com/office/drawing/2016/5/9/chartex" xmlns:cx4="http://schemas.microsoft.com/office/drawing/2016/5/10/chartex" xmlns:cx5="http://schemas.microsoft.com/office/drawing/2016/5/11/chartex" xmlns:cx6="http://schemas.microsoft.com/office/drawing/2016/5/12/chartex" xmlns:cx7="http://schemas.microsoft.com/office/drawing/2016/5/13/chartex" xmlns:cx8="http://schemas.microsoft.com/office/drawing/2016/5/14/chartex" xmlns:mc="http://schemas.openxmlformats.org/markup-compatibility/2006" xmlns:aink="http://schemas.microsoft.com/office/drawing/2016/ink" xmlns:am3d="http://schemas.microsoft.com/office/drawing/2017/model3d" xmlns:o="urn:schemas-microsoft-com:office:office" xmlns:oel="http://schemas.microsoft.com/office/2019/extlst" xmlns:r="http://schemas.openxmlformats.org/officeDocument/2006/relationships" xmlns:m="http://schemas.openxmlformats.org/officeDocument/2006/math" xmlns:v="urn:schemas-microsoft-com:vml" xmlns:wp14="http://schemas.microsoft.com/office/word/2010/wordprocessingDrawing" xmlns:wp="http://schemas.openxmlformats.org/drawingml/2006/wordprocessingDrawing" xmlns:w10="urn:schemas-microsoft-com:office:word" xmlns:w="http://schemas.openxmlformats.org/wordprocessingml/2006/main" xmlns:w14="http://schemas.microsoft.com/office/word/2010/wordml" xmlns:w15="http://schemas.microsoft.com/office/word/2012/wordml" xmlns:w16cex="http://schemas.microsoft.com/office/word/2018/wordml/cex" xmlns:w16cid="http://schemas.microsoft.com/office/word/2016/wordml/cid" xmlns:w16="http://schemas.microsoft.com/office/word/2018/wordml" xmlns:w16sdtdh="http://schemas.microsoft.com/office/word/2020/wordml/sdtdatahash" xmlns:w16se="http://schemas.microsoft.com/office/word/2015/wordml/symex" xmlns:wpg="http://schemas.microsoft.com/office/word/2010/wordprocessingGroup" xmlns:wpi="http://schemas.microsoft.com/office/word/2010/wordprocessingInk" xmlns:wne="http://schemas.microsoft.com/office/word/2006/wordml" xmlns:wps="http://schemas.microsoft.com/office/word/2010/wordprocessingShape" mc:Ignorable="w14 w15 w16se w16cid w16 w16cex w16sdtdh wp14">
+<w:endnotes xmlns:wpc="http://schemas.microsoft.com/office/word/2010/wordprocessingCanvas" xmlns:cx="http://schemas.microsoft.com/office/drawing/2014/chartex" xmlns:cx1="http://schemas.microsoft.com/office/drawing/2015/9/8/chartex" xmlns:cx2="http://schemas.microsoft.com/office/drawing/2015/10/21/chartex" xmlns:cx3="http://schemas.microsoft.com/office/drawing/2016/5/9/chartex" xmlns:cx4="http://schemas.microsoft.com/office/drawing/2016/5/10/chartex" xmlns:cx5="http://schemas.microsoft.com/office/drawing/2016/5/11/chartex" xmlns:cx6="http://schemas.microsoft.com/office/drawing/2016/5/12/chartex" xmlns:cx7="http://schemas.microsoft.com/office/drawing/2016/5/13/chartex" xmlns:cx8="http://schemas.microsoft.com/office/drawing/2016/5/14/chartex" xmlns:mc="http://schemas.openxmlformats.org/markup-compatibility/2006" xmlns:aink="http://schemas.microsoft.com/office/drawing/2016/ink" xmlns:am3d="http://schemas.microsoft.com/office/drawing/2017/model3d" xmlns:o="urn:schemas-microsoft-com:office:office" xmlns:oel="http://schemas.microsoft.com/office/2019/extlst" xmlns:r="http://schemas.openxmlformats.org/officeDocument/2006/relationships" xmlns:m="http://schemas.openxmlformats.org/officeDocument/2006/math" xmlns:v="urn:schemas-microsoft-com:vml" xmlns:wp14="http://schemas.microsoft.com/office/word/2010/wordprocessingDrawing" xmlns:wp="http://schemas.openxmlformats.org/drawingml/2006/wordprocessingDrawing" xmlns:w10="urn:schemas-microsoft-com:office:word" xmlns:w="http://schemas.openxmlformats.org/wordprocessingml/2006/main" xmlns:w14="http://schemas.microsoft.com/office/word/2010/wordml" xmlns:w15="http://schemas.microsoft.com/office/word/2012/wordml" xmlns:w16cex="http://schemas.microsoft.com/office/word/2018/wordml/cex" xmlns:w16cid="http://schemas.microsoft.com/office/word/2016/wordml/cid" xmlns:w16="http://schemas.microsoft.com/office/word/2018/wordml" xmlns:w16du="http://schemas.microsoft.com/office/word/2023/wordml/word16du" xmlns:w16sdtdh="http://schemas.microsoft.com/office/word/2020/wordml/sdtdatahash" xmlns:w16se="http://schemas.microsoft.com/office/word/2015/wordml/symex" xmlns:wpg="http://schemas.microsoft.com/office/word/2010/wordprocessingGroup" xmlns:wpi="http://schemas.microsoft.com/office/word/2010/wordprocessingInk" xmlns:wne="http://schemas.microsoft.com/office/word/2006/wordml" xmlns:wps="http://schemas.microsoft.com/office/word/2010/wordprocessingShape" mc:Ignorable="w14 w15 w16se w16cid w16 w16cex w16sdtdh wp14">
   <w:endnote w:type="separator" w:id="-1">
     <w:p>
       <w:pPr>
@@ -6439,7 +6365,7 @@
 </file>
 
 <file path=word/footer1.xml><?xml version="1.0" encoding="utf-8"?>
-<w:ftr xmlns:wpc="http://schemas.microsoft.com/office/word/2010/wordprocessingCanvas" xmlns:cx="http://schemas.microsoft.com/office/drawing/2014/chartex" xmlns:cx1="http://schemas.microsoft.com/office/drawing/2015/9/8/chartex" xmlns:cx2="http://schemas.microsoft.com/office/drawing/2015/10/21/chartex" xmlns:cx3="http://schemas.microsoft.com/office/drawing/2016/5/9/chartex" xmlns:cx4="http://schemas.microsoft.com/office/drawing/2016/5/10/chartex" xmlns:cx5="http://schemas.microsoft.com/office/drawing/2016/5/11/chartex" xmlns:cx6="http://schemas.microsoft.com/office/drawing/2016/5/12/chartex" xmlns:cx7="http://schemas.microsoft.com/office/drawing/2016/5/13/chartex" xmlns:cx8="http://schemas.microsoft.com/office/drawing/2016/5/14/chartex" xmlns:mc="http://schemas.openxmlformats.org/markup-compatibility/2006" xmlns:aink="http://schemas.microsoft.com/office/drawing/2016/ink" xmlns:am3d="http://schemas.microsoft.com/office/drawing/2017/model3d" xmlns:o="urn:schemas-microsoft-com:office:office" xmlns:oel="http://schemas.microsoft.com/office/2019/extlst" xmlns:r="http://schemas.openxmlformats.org/officeDocument/2006/relationships" xmlns:m="http://schemas.openxmlformats.org/officeDocument/2006/math" xmlns:v="urn:schemas-microsoft-com:vml" xmlns:wp14="http://schemas.microsoft.com/office/word/2010/wordprocessingDrawing" xmlns:wp="http://schemas.openxmlformats.org/drawingml/2006/wordprocessingDrawing" xmlns:w10="urn:schemas-microsoft-com:office:word" xmlns:w="http://schemas.openxmlformats.org/wordprocessingml/2006/main" xmlns:w14="http://schemas.microsoft.com/office/word/2010/wordml" xmlns:w15="http://schemas.microsoft.com/office/word/2012/wordml" xmlns:w16cex="http://schemas.microsoft.com/office/word/2018/wordml/cex" xmlns:w16cid="http://schemas.microsoft.com/office/word/2016/wordml/cid" xmlns:w16="http://schemas.microsoft.com/office/word/2018/wordml" xmlns:w16sdtdh="http://schemas.microsoft.com/office/word/2020/wordml/sdtdatahash" xmlns:w16se="http://schemas.microsoft.com/office/word/2015/wordml/symex" xmlns:wpg="http://schemas.microsoft.com/office/word/2010/wordprocessingGroup" xmlns:wpi="http://schemas.microsoft.com/office/word/2010/wordprocessingInk" xmlns:wne="http://schemas.microsoft.com/office/word/2006/wordml" xmlns:wps="http://schemas.microsoft.com/office/word/2010/wordprocessingShape" mc:Ignorable="w14 w15 w16se w16cid w16 w16cex w16sdtdh wp14">
+<w:ftr xmlns:wpc="http://schemas.microsoft.com/office/word/2010/wordprocessingCanvas" xmlns:cx="http://schemas.microsoft.com/office/drawing/2014/chartex" xmlns:cx1="http://schemas.microsoft.com/office/drawing/2015/9/8/chartex" xmlns:cx2="http://schemas.microsoft.com/office/drawing/2015/10/21/chartex" xmlns:cx3="http://schemas.microsoft.com/office/drawing/2016/5/9/chartex" xmlns:cx4="http://schemas.microsoft.com/office/drawing/2016/5/10/chartex" xmlns:cx5="http://schemas.microsoft.com/office/drawing/2016/5/11/chartex" xmlns:cx6="http://schemas.microsoft.com/office/drawing/2016/5/12/chartex" xmlns:cx7="http://schemas.microsoft.com/office/drawing/2016/5/13/chartex" xmlns:cx8="http://schemas.microsoft.com/office/drawing/2016/5/14/chartex" xmlns:mc="http://schemas.openxmlformats.org/markup-compatibility/2006" xmlns:aink="http://schemas.microsoft.com/office/drawing/2016/ink" xmlns:am3d="http://schemas.microsoft.com/office/drawing/2017/model3d" xmlns:o="urn:schemas-microsoft-com:office:office" xmlns:oel="http://schemas.microsoft.com/office/2019/extlst" xmlns:r="http://schemas.openxmlformats.org/officeDocument/2006/relationships" xmlns:m="http://schemas.openxmlformats.org/officeDocument/2006/math" xmlns:v="urn:schemas-microsoft-com:vml" xmlns:wp14="http://schemas.microsoft.com/office/word/2010/wordprocessingDrawing" xmlns:wp="http://schemas.openxmlformats.org/drawingml/2006/wordprocessingDrawing" xmlns:w10="urn:schemas-microsoft-com:office:word" xmlns:w="http://schemas.openxmlformats.org/wordprocessingml/2006/main" xmlns:w14="http://schemas.microsoft.com/office/word/2010/wordml" xmlns:w15="http://schemas.microsoft.com/office/word/2012/wordml" xmlns:w16cex="http://schemas.microsoft.com/office/word/2018/wordml/cex" xmlns:w16cid="http://schemas.microsoft.com/office/word/2016/wordml/cid" xmlns:w16="http://schemas.microsoft.com/office/word/2018/wordml" xmlns:w16du="http://schemas.microsoft.com/office/word/2023/wordml/word16du" xmlns:w16sdtdh="http://schemas.microsoft.com/office/word/2020/wordml/sdtdatahash" xmlns:w16se="http://schemas.microsoft.com/office/word/2015/wordml/symex" xmlns:wpg="http://schemas.microsoft.com/office/word/2010/wordprocessingGroup" xmlns:wpi="http://schemas.microsoft.com/office/word/2010/wordprocessingInk" xmlns:wne="http://schemas.microsoft.com/office/word/2006/wordml" xmlns:wps="http://schemas.microsoft.com/office/word/2010/wordprocessingShape" mc:Ignorable="w14 w15 w16se w16cid w16 w16cex w16sdtdh wp14">
   <w:sdt>
     <w:sdtPr>
       <w:id w:val="1027139094"/>
@@ -6481,7 +6407,7 @@
 </file>
 
 <file path=word/footnotes.xml><?xml version="1.0" encoding="utf-8"?>
-<w:footnotes xmlns:wpc="http://schemas.microsoft.com/office/word/2010/wordprocessingCanvas" xmlns:cx="http://schemas.microsoft.com/office/drawing/2014/chartex" xmlns:cx1="http://schemas.microsoft.com/office/drawing/2015/9/8/chartex" xmlns:cx2="http://schemas.microsoft.com/office/drawing/2015/10/21/chartex" xmlns:cx3="http://schemas.microsoft.com/office/drawing/2016/5/9/chartex" xmlns:cx4="http://schemas.microsoft.com/office/drawing/2016/5/10/chartex" xmlns:cx5="http://schemas.microsoft.com/office/drawing/2016/5/11/chartex" xmlns:cx6="http://schemas.microsoft.com/office/drawing/2016/5/12/chartex" xmlns:cx7="http://schemas.microsoft.com/office/drawing/2016/5/13/chartex" xmlns:cx8="http://schemas.microsoft.com/office/drawing/2016/5/14/chartex" xmlns:mc="http://schemas.openxmlformats.org/markup-compatibility/2006" xmlns:aink="http://schemas.microsoft.com/office/drawing/2016/ink" xmlns:am3d="http://schemas.microsoft.com/office/drawing/2017/model3d" xmlns:o="urn:schemas-microsoft-com:office:office" xmlns:oel="http://schemas.microsoft.com/office/2019/extlst" xmlns:r="http://schemas.openxmlformats.org/officeDocument/2006/relationships" xmlns:m="http://schemas.openxmlformats.org/officeDocument/2006/math" xmlns:v="urn:schemas-microsoft-com:vml" xmlns:wp14="http://schemas.microsoft.com/office/word/2010/wordprocessingDrawing" xmlns:wp="http://schemas.openxmlformats.org/drawingml/2006/wordprocessingDrawing" xmlns:w10="urn:schemas-microsoft-com:office:word" xmlns:w="http://schemas.openxmlformats.org/wordprocessingml/2006/main" xmlns:w14="http://schemas.microsoft.com/office/word/2010/wordml" xmlns:w15="http://schemas.microsoft.com/office/word/2012/wordml" xmlns:w16cex="http://schemas.microsoft.com/office/word/2018/wordml/cex" xmlns:w16cid="http://schemas.microsoft.com/office/word/2016/wordml/cid" xmlns:w16="http://schemas.microsoft.com/office/word/2018/wordml" xmlns:w16sdtdh="http://schemas.microsoft.com/office/word/2020/wordml/sdtdatahash" xmlns:w16se="http://schemas.microsoft.com/office/word/2015/wordml/symex" xmlns:wpg="http://schemas.microsoft.com/office/word/2010/wordprocessingGroup" xmlns:wpi="http://schemas.microsoft.com/office/word/2010/wordprocessingInk" xmlns:wne="http://schemas.microsoft.com/office/word/2006/wordml" xmlns:wps="http://schemas.microsoft.com/office/word/2010/wordprocessingShape" mc:Ignorable="w14 w15 w16se w16cid w16 w16cex w16sdtdh wp14">
+<w:footnotes xmlns:wpc="http://schemas.microsoft.com/office/word/2010/wordprocessingCanvas" xmlns:cx="http://schemas.microsoft.com/office/drawing/2014/chartex" xmlns:cx1="http://schemas.microsoft.com/office/drawing/2015/9/8/chartex" xmlns:cx2="http://schemas.microsoft.com/office/drawing/2015/10/21/chartex" xmlns:cx3="http://schemas.microsoft.com/office/drawing/2016/5/9/chartex" xmlns:cx4="http://schemas.microsoft.com/office/drawing/2016/5/10/chartex" xmlns:cx5="http://schemas.microsoft.com/office/drawing/2016/5/11/chartex" xmlns:cx6="http://schemas.microsoft.com/office/drawing/2016/5/12/chartex" xmlns:cx7="http://schemas.microsoft.com/office/drawing/2016/5/13/chartex" xmlns:cx8="http://schemas.microsoft.com/office/drawing/2016/5/14/chartex" xmlns:mc="http://schemas.openxmlformats.org/markup-compatibility/2006" xmlns:aink="http://schemas.microsoft.com/office/drawing/2016/ink" xmlns:am3d="http://schemas.microsoft.com/office/drawing/2017/model3d" xmlns:o="urn:schemas-microsoft-com:office:office" xmlns:oel="http://schemas.microsoft.com/office/2019/extlst" xmlns:r="http://schemas.openxmlformats.org/officeDocument/2006/relationships" xmlns:m="http://schemas.openxmlformats.org/officeDocument/2006/math" xmlns:v="urn:schemas-microsoft-com:vml" xmlns:wp14="http://schemas.microsoft.com/office/word/2010/wordprocessingDrawing" xmlns:wp="http://schemas.openxmlformats.org/drawingml/2006/wordprocessingDrawing" xmlns:w10="urn:schemas-microsoft-com:office:word" xmlns:w="http://schemas.openxmlformats.org/wordprocessingml/2006/main" xmlns:w14="http://schemas.microsoft.com/office/word/2010/wordml" xmlns:w15="http://schemas.microsoft.com/office/word/2012/wordml" xmlns:w16cex="http://schemas.microsoft.com/office/word/2018/wordml/cex" xmlns:w16cid="http://schemas.microsoft.com/office/word/2016/wordml/cid" xmlns:w16="http://schemas.microsoft.com/office/word/2018/wordml" xmlns:w16du="http://schemas.microsoft.com/office/word/2023/wordml/word16du" xmlns:w16sdtdh="http://schemas.microsoft.com/office/word/2020/wordml/sdtdatahash" xmlns:w16se="http://schemas.microsoft.com/office/word/2015/wordml/symex" xmlns:wpg="http://schemas.microsoft.com/office/word/2010/wordprocessingGroup" xmlns:wpi="http://schemas.microsoft.com/office/word/2010/wordprocessingInk" xmlns:wne="http://schemas.microsoft.com/office/word/2006/wordml" xmlns:wps="http://schemas.microsoft.com/office/word/2010/wordprocessingShape" mc:Ignorable="w14 w15 w16se w16cid w16 w16cex w16sdtdh wp14">
   <w:footnote w:type="separator" w:id="-1">
     <w:p>
       <w:pPr>
@@ -6506,7 +6432,7 @@
 </file>
 
 <file path=word/numbering.xml><?xml version="1.0" encoding="utf-8"?>
-<w:numbering xmlns:wpc="http://schemas.microsoft.com/office/word/2010/wordprocessingCanvas" xmlns:cx="http://schemas.microsoft.com/office/drawing/2014/chartex" xmlns:cx1="http://schemas.microsoft.com/office/drawing/2015/9/8/chartex" xmlns:cx2="http://schemas.microsoft.com/office/drawing/2015/10/21/chartex" xmlns:cx3="http://schemas.microsoft.com/office/drawing/2016/5/9/chartex" xmlns:cx4="http://schemas.microsoft.com/office/drawing/2016/5/10/chartex" xmlns:cx5="http://schemas.microsoft.com/office/drawing/2016/5/11/chartex" xmlns:cx6="http://schemas.microsoft.com/office/drawing/2016/5/12/chartex" xmlns:cx7="http://schemas.microsoft.com/office/drawing/2016/5/13/chartex" xmlns:cx8="http://schemas.microsoft.com/office/drawing/2016/5/14/chartex" xmlns:mc="http://schemas.openxmlformats.org/markup-compatibility/2006" xmlns:aink="http://schemas.microsoft.com/office/drawing/2016/ink" xmlns:am3d="http://schemas.microsoft.com/office/drawing/2017/model3d" xmlns:o="urn:schemas-microsoft-com:office:office" xmlns:oel="http://schemas.microsoft.com/office/2019/extlst" xmlns:r="http://schemas.openxmlformats.org/officeDocument/2006/relationships" xmlns:m="http://schemas.openxmlformats.org/officeDocument/2006/math" xmlns:v="urn:schemas-microsoft-com:vml" xmlns:wp14="http://schemas.microsoft.com/office/word/2010/wordprocessingDrawing" xmlns:wp="http://schemas.openxmlformats.org/drawingml/2006/wordprocessingDrawing" xmlns:w10="urn:schemas-microsoft-com:office:word" xmlns:w="http://schemas.openxmlformats.org/wordprocessingml/2006/main" xmlns:w14="http://schemas.microsoft.com/office/word/2010/wordml" xmlns:w15="http://schemas.microsoft.com/office/word/2012/wordml" xmlns:w16cex="http://schemas.microsoft.com/office/word/2018/wordml/cex" xmlns:w16cid="http://schemas.microsoft.com/office/word/2016/wordml/cid" xmlns:w16="http://schemas.microsoft.com/office/word/2018/wordml" xmlns:w16sdtdh="http://schemas.microsoft.com/office/word/2020/wordml/sdtdatahash" xmlns:w16se="http://schemas.microsoft.com/office/word/2015/wordml/symex" xmlns:wpg="http://schemas.microsoft.com/office/word/2010/wordprocessingGroup" xmlns:wpi="http://schemas.microsoft.com/office/word/2010/wordprocessingInk" xmlns:wne="http://schemas.microsoft.com/office/word/2006/wordml" xmlns:wps="http://schemas.microsoft.com/office/word/2010/wordprocessingShape" mc:Ignorable="w14 w15 w16se w16cid w16 w16cex w16sdtdh wp14">
+<w:numbering xmlns:wpc="http://schemas.microsoft.com/office/word/2010/wordprocessingCanvas" xmlns:cx="http://schemas.microsoft.com/office/drawing/2014/chartex" xmlns:cx1="http://schemas.microsoft.com/office/drawing/2015/9/8/chartex" xmlns:cx2="http://schemas.microsoft.com/office/drawing/2015/10/21/chartex" xmlns:cx3="http://schemas.microsoft.com/office/drawing/2016/5/9/chartex" xmlns:cx4="http://schemas.microsoft.com/office/drawing/2016/5/10/chartex" xmlns:cx5="http://schemas.microsoft.com/office/drawing/2016/5/11/chartex" xmlns:cx6="http://schemas.microsoft.com/office/drawing/2016/5/12/chartex" xmlns:cx7="http://schemas.microsoft.com/office/drawing/2016/5/13/chartex" xmlns:cx8="http://schemas.microsoft.com/office/drawing/2016/5/14/chartex" xmlns:mc="http://schemas.openxmlformats.org/markup-compatibility/2006" xmlns:aink="http://schemas.microsoft.com/office/drawing/2016/ink" xmlns:am3d="http://schemas.microsoft.com/office/drawing/2017/model3d" xmlns:o="urn:schemas-microsoft-com:office:office" xmlns:oel="http://schemas.microsoft.com/office/2019/extlst" xmlns:r="http://schemas.openxmlformats.org/officeDocument/2006/relationships" xmlns:m="http://schemas.openxmlformats.org/officeDocument/2006/math" xmlns:v="urn:schemas-microsoft-com:vml" xmlns:wp14="http://schemas.microsoft.com/office/word/2010/wordprocessingDrawing" xmlns:wp="http://schemas.openxmlformats.org/drawingml/2006/wordprocessingDrawing" xmlns:w10="urn:schemas-microsoft-com:office:word" xmlns:w="http://schemas.openxmlformats.org/wordprocessingml/2006/main" xmlns:w14="http://schemas.microsoft.com/office/word/2010/wordml" xmlns:w15="http://schemas.microsoft.com/office/word/2012/wordml" xmlns:w16cex="http://schemas.microsoft.com/office/word/2018/wordml/cex" xmlns:w16cid="http://schemas.microsoft.com/office/word/2016/wordml/cid" xmlns:w16="http://schemas.microsoft.com/office/word/2018/wordml" xmlns:w16du="http://schemas.microsoft.com/office/word/2023/wordml/word16du" xmlns:w16sdtdh="http://schemas.microsoft.com/office/word/2020/wordml/sdtdatahash" xmlns:w16se="http://schemas.microsoft.com/office/word/2015/wordml/symex" xmlns:wpg="http://schemas.microsoft.com/office/word/2010/wordprocessingGroup" xmlns:wpi="http://schemas.microsoft.com/office/word/2010/wordprocessingInk" xmlns:wne="http://schemas.microsoft.com/office/word/2006/wordml" xmlns:wps="http://schemas.microsoft.com/office/word/2010/wordprocessingShape" mc:Ignorable="w14 w15 w16se w16cid w16 w16cex w16sdtdh wp14">
   <w:abstractNum w:abstractNumId="0" w15:restartNumberingAfterBreak="0">
     <w:nsid w:val="0388218B"/>
     <w:multiLevelType w:val="hybridMultilevel"/>
@@ -7341,6 +7267,95 @@
     </w:lvl>
   </w:abstractNum>
   <w:abstractNum w:abstractNumId="9" w15:restartNumberingAfterBreak="0">
+    <w:nsid w:val="3EF862FC"/>
+    <w:multiLevelType w:val="hybridMultilevel"/>
+    <w:tmpl w:val="D598CB28"/>
+    <w:lvl w:ilvl="0" w:tplc="FFFFFFFF">
+      <w:start w:val="1"/>
+      <w:numFmt w:val="decimal"/>
+      <w:lvlText w:val="%1."/>
+      <w:lvlJc w:val="left"/>
+      <w:pPr>
+        <w:ind w:left="720" w:hanging="360"/>
+      </w:pPr>
+      <w:rPr>
+        <w:rFonts w:hint="default"/>
+      </w:rPr>
+    </w:lvl>
+    <w:lvl w:ilvl="1" w:tplc="FFFFFFFF" w:tentative="1">
+      <w:start w:val="1"/>
+      <w:numFmt w:val="lowerLetter"/>
+      <w:lvlText w:val="%2."/>
+      <w:lvlJc w:val="left"/>
+      <w:pPr>
+        <w:ind w:left="1440" w:hanging="360"/>
+      </w:pPr>
+    </w:lvl>
+    <w:lvl w:ilvl="2" w:tplc="FFFFFFFF" w:tentative="1">
+      <w:start w:val="1"/>
+      <w:numFmt w:val="lowerRoman"/>
+      <w:lvlText w:val="%3."/>
+      <w:lvlJc w:val="right"/>
+      <w:pPr>
+        <w:ind w:left="2160" w:hanging="180"/>
+      </w:pPr>
+    </w:lvl>
+    <w:lvl w:ilvl="3" w:tplc="FFFFFFFF" w:tentative="1">
+      <w:start w:val="1"/>
+      <w:numFmt w:val="decimal"/>
+      <w:lvlText w:val="%4."/>
+      <w:lvlJc w:val="left"/>
+      <w:pPr>
+        <w:ind w:left="2880" w:hanging="360"/>
+      </w:pPr>
+    </w:lvl>
+    <w:lvl w:ilvl="4" w:tplc="FFFFFFFF" w:tentative="1">
+      <w:start w:val="1"/>
+      <w:numFmt w:val="lowerLetter"/>
+      <w:lvlText w:val="%5."/>
+      <w:lvlJc w:val="left"/>
+      <w:pPr>
+        <w:ind w:left="3600" w:hanging="360"/>
+      </w:pPr>
+    </w:lvl>
+    <w:lvl w:ilvl="5" w:tplc="FFFFFFFF" w:tentative="1">
+      <w:start w:val="1"/>
+      <w:numFmt w:val="lowerRoman"/>
+      <w:lvlText w:val="%6."/>
+      <w:lvlJc w:val="right"/>
+      <w:pPr>
+        <w:ind w:left="4320" w:hanging="180"/>
+      </w:pPr>
+    </w:lvl>
+    <w:lvl w:ilvl="6" w:tplc="FFFFFFFF" w:tentative="1">
+      <w:start w:val="1"/>
+      <w:numFmt w:val="decimal"/>
+      <w:lvlText w:val="%7."/>
+      <w:lvlJc w:val="left"/>
+      <w:pPr>
+        <w:ind w:left="5040" w:hanging="360"/>
+      </w:pPr>
+    </w:lvl>
+    <w:lvl w:ilvl="7" w:tplc="FFFFFFFF" w:tentative="1">
+      <w:start w:val="1"/>
+      <w:numFmt w:val="lowerLetter"/>
+      <w:lvlText w:val="%8."/>
+      <w:lvlJc w:val="left"/>
+      <w:pPr>
+        <w:ind w:left="5760" w:hanging="360"/>
+      </w:pPr>
+    </w:lvl>
+    <w:lvl w:ilvl="8" w:tplc="FFFFFFFF" w:tentative="1">
+      <w:start w:val="1"/>
+      <w:numFmt w:val="lowerRoman"/>
+      <w:lvlText w:val="%9."/>
+      <w:lvlJc w:val="right"/>
+      <w:pPr>
+        <w:ind w:left="6480" w:hanging="180"/>
+      </w:pPr>
+    </w:lvl>
+  </w:abstractNum>
+  <w:abstractNum w:abstractNumId="10" w15:restartNumberingAfterBreak="0">
     <w:nsid w:val="4EB71B16"/>
     <w:multiLevelType w:val="hybridMultilevel"/>
     <w:tmpl w:val="D25EE1EE"/>
@@ -7430,106 +7445,17 @@
       </w:pPr>
     </w:lvl>
   </w:abstractNum>
-  <w:abstractNum w:abstractNumId="10" w15:restartNumberingAfterBreak="0">
+  <w:abstractNum w:abstractNumId="11" w15:restartNumberingAfterBreak="0">
     <w:nsid w:val="51975702"/>
     <w:multiLevelType w:val="hybridMultilevel"/>
-    <w:tmpl w:val="D598CB28"/>
-    <w:lvl w:ilvl="0" w:tplc="0C0A000F">
+    <w:tmpl w:val="D82E0CC2"/>
+    <w:lvl w:ilvl="0" w:tplc="AE5C755C">
       <w:start w:val="1"/>
       <w:numFmt w:val="decimal"/>
       <w:lvlText w:val="%1."/>
       <w:lvlJc w:val="left"/>
       <w:pPr>
         <w:ind w:left="720" w:hanging="360"/>
-      </w:pPr>
-      <w:rPr>
-        <w:rFonts w:hint="default"/>
-      </w:rPr>
-    </w:lvl>
-    <w:lvl w:ilvl="1" w:tplc="0C0A0019" w:tentative="1">
-      <w:start w:val="1"/>
-      <w:numFmt w:val="lowerLetter"/>
-      <w:lvlText w:val="%2."/>
-      <w:lvlJc w:val="left"/>
-      <w:pPr>
-        <w:ind w:left="1440" w:hanging="360"/>
-      </w:pPr>
-    </w:lvl>
-    <w:lvl w:ilvl="2" w:tplc="0C0A001B" w:tentative="1">
-      <w:start w:val="1"/>
-      <w:numFmt w:val="lowerRoman"/>
-      <w:lvlText w:val="%3."/>
-      <w:lvlJc w:val="right"/>
-      <w:pPr>
-        <w:ind w:left="2160" w:hanging="180"/>
-      </w:pPr>
-    </w:lvl>
-    <w:lvl w:ilvl="3" w:tplc="0C0A000F" w:tentative="1">
-      <w:start w:val="1"/>
-      <w:numFmt w:val="decimal"/>
-      <w:lvlText w:val="%4."/>
-      <w:lvlJc w:val="left"/>
-      <w:pPr>
-        <w:ind w:left="2880" w:hanging="360"/>
-      </w:pPr>
-    </w:lvl>
-    <w:lvl w:ilvl="4" w:tplc="0C0A0019" w:tentative="1">
-      <w:start w:val="1"/>
-      <w:numFmt w:val="lowerLetter"/>
-      <w:lvlText w:val="%5."/>
-      <w:lvlJc w:val="left"/>
-      <w:pPr>
-        <w:ind w:left="3600" w:hanging="360"/>
-      </w:pPr>
-    </w:lvl>
-    <w:lvl w:ilvl="5" w:tplc="0C0A001B" w:tentative="1">
-      <w:start w:val="1"/>
-      <w:numFmt w:val="lowerRoman"/>
-      <w:lvlText w:val="%6."/>
-      <w:lvlJc w:val="right"/>
-      <w:pPr>
-        <w:ind w:left="4320" w:hanging="180"/>
-      </w:pPr>
-    </w:lvl>
-    <w:lvl w:ilvl="6" w:tplc="0C0A000F" w:tentative="1">
-      <w:start w:val="1"/>
-      <w:numFmt w:val="decimal"/>
-      <w:lvlText w:val="%7."/>
-      <w:lvlJc w:val="left"/>
-      <w:pPr>
-        <w:ind w:left="5040" w:hanging="360"/>
-      </w:pPr>
-    </w:lvl>
-    <w:lvl w:ilvl="7" w:tplc="0C0A0019" w:tentative="1">
-      <w:start w:val="1"/>
-      <w:numFmt w:val="lowerLetter"/>
-      <w:lvlText w:val="%8."/>
-      <w:lvlJc w:val="left"/>
-      <w:pPr>
-        <w:ind w:left="5760" w:hanging="360"/>
-      </w:pPr>
-    </w:lvl>
-    <w:lvl w:ilvl="8" w:tplc="0C0A001B" w:tentative="1">
-      <w:start w:val="1"/>
-      <w:numFmt w:val="lowerRoman"/>
-      <w:lvlText w:val="%9."/>
-      <w:lvlJc w:val="right"/>
-      <w:pPr>
-        <w:ind w:left="6480" w:hanging="180"/>
-      </w:pPr>
-    </w:lvl>
-  </w:abstractNum>
-  <w:abstractNum w:abstractNumId="11" w15:restartNumberingAfterBreak="0">
-    <w:nsid w:val="731D7D99"/>
-    <w:multiLevelType w:val="hybridMultilevel"/>
-    <w:tmpl w:val="5B2E7DDE"/>
-    <w:lvl w:ilvl="0" w:tplc="FFFFFFFF">
-      <w:start w:val="1"/>
-      <w:numFmt w:val="decimal"/>
-      <w:lvlText w:val="%1."/>
-      <w:lvlJc w:val="left"/>
-      <w:pPr>
-        <w:ind w:left="1069" w:hanging="360"/>
       </w:pPr>
       <w:rPr>
         <w:rFonts w:hint="default"/>
@@ -7537,80 +7463,171 @@
         <w:bCs/>
       </w:rPr>
     </w:lvl>
-    <w:lvl w:ilvl="1" w:tplc="FFFFFFFF" w:tentative="1">
+    <w:lvl w:ilvl="1" w:tplc="0C0A0019" w:tentative="1">
       <w:start w:val="1"/>
       <w:numFmt w:val="lowerLetter"/>
       <w:lvlText w:val="%2."/>
       <w:lvlJc w:val="left"/>
       <w:pPr>
-        <w:ind w:left="1789" w:hanging="360"/>
-      </w:pPr>
-    </w:lvl>
-    <w:lvl w:ilvl="2" w:tplc="FFFFFFFF" w:tentative="1">
+        <w:ind w:left="1440" w:hanging="360"/>
+      </w:pPr>
+    </w:lvl>
+    <w:lvl w:ilvl="2" w:tplc="0C0A001B" w:tentative="1">
       <w:start w:val="1"/>
       <w:numFmt w:val="lowerRoman"/>
       <w:lvlText w:val="%3."/>
       <w:lvlJc w:val="right"/>
       <w:pPr>
-        <w:ind w:left="2509" w:hanging="180"/>
-      </w:pPr>
-    </w:lvl>
-    <w:lvl w:ilvl="3" w:tplc="FFFFFFFF" w:tentative="1">
+        <w:ind w:left="2160" w:hanging="180"/>
+      </w:pPr>
+    </w:lvl>
+    <w:lvl w:ilvl="3" w:tplc="0C0A000F" w:tentative="1">
       <w:start w:val="1"/>
       <w:numFmt w:val="decimal"/>
       <w:lvlText w:val="%4."/>
       <w:lvlJc w:val="left"/>
       <w:pPr>
-        <w:ind w:left="3229" w:hanging="360"/>
-      </w:pPr>
-    </w:lvl>
-    <w:lvl w:ilvl="4" w:tplc="FFFFFFFF" w:tentative="1">
+        <w:ind w:left="2880" w:hanging="360"/>
+      </w:pPr>
+    </w:lvl>
+    <w:lvl w:ilvl="4" w:tplc="0C0A0019" w:tentative="1">
       <w:start w:val="1"/>
       <w:numFmt w:val="lowerLetter"/>
       <w:lvlText w:val="%5."/>
       <w:lvlJc w:val="left"/>
       <w:pPr>
-        <w:ind w:left="3949" w:hanging="360"/>
-      </w:pPr>
-    </w:lvl>
-    <w:lvl w:ilvl="5" w:tplc="FFFFFFFF" w:tentative="1">
+        <w:ind w:left="3600" w:hanging="360"/>
+      </w:pPr>
+    </w:lvl>
+    <w:lvl w:ilvl="5" w:tplc="0C0A001B" w:tentative="1">
       <w:start w:val="1"/>
       <w:numFmt w:val="lowerRoman"/>
       <w:lvlText w:val="%6."/>
       <w:lvlJc w:val="right"/>
       <w:pPr>
-        <w:ind w:left="4669" w:hanging="180"/>
-      </w:pPr>
-    </w:lvl>
-    <w:lvl w:ilvl="6" w:tplc="FFFFFFFF" w:tentative="1">
+        <w:ind w:left="4320" w:hanging="180"/>
+      </w:pPr>
+    </w:lvl>
+    <w:lvl w:ilvl="6" w:tplc="0C0A000F" w:tentative="1">
       <w:start w:val="1"/>
       <w:numFmt w:val="decimal"/>
       <w:lvlText w:val="%7."/>
       <w:lvlJc w:val="left"/>
       <w:pPr>
-        <w:ind w:left="5389" w:hanging="360"/>
-      </w:pPr>
-    </w:lvl>
-    <w:lvl w:ilvl="7" w:tplc="FFFFFFFF" w:tentative="1">
+        <w:ind w:left="5040" w:hanging="360"/>
+      </w:pPr>
+    </w:lvl>
+    <w:lvl w:ilvl="7" w:tplc="0C0A0019" w:tentative="1">
       <w:start w:val="1"/>
       <w:numFmt w:val="lowerLetter"/>
       <w:lvlText w:val="%8."/>
       <w:lvlJc w:val="left"/>
       <w:pPr>
-        <w:ind w:left="6109" w:hanging="360"/>
-      </w:pPr>
-    </w:lvl>
-    <w:lvl w:ilvl="8" w:tplc="FFFFFFFF" w:tentative="1">
+        <w:ind w:left="5760" w:hanging="360"/>
+      </w:pPr>
+    </w:lvl>
+    <w:lvl w:ilvl="8" w:tplc="0C0A001B" w:tentative="1">
       <w:start w:val="1"/>
       <w:numFmt w:val="lowerRoman"/>
       <w:lvlText w:val="%9."/>
       <w:lvlJc w:val="right"/>
       <w:pPr>
-        <w:ind w:left="6829" w:hanging="180"/>
+        <w:ind w:left="6480" w:hanging="180"/>
       </w:pPr>
     </w:lvl>
   </w:abstractNum>
   <w:abstractNum w:abstractNumId="12" w15:restartNumberingAfterBreak="0">
+    <w:nsid w:val="731D7D99"/>
+    <w:multiLevelType w:val="hybridMultilevel"/>
+    <w:tmpl w:val="5B2E7DDE"/>
+    <w:lvl w:ilvl="0" w:tplc="FFFFFFFF">
+      <w:start w:val="1"/>
+      <w:numFmt w:val="decimal"/>
+      <w:lvlText w:val="%1."/>
+      <w:lvlJc w:val="left"/>
+      <w:pPr>
+        <w:ind w:left="1069" w:hanging="360"/>
+      </w:pPr>
+      <w:rPr>
+        <w:rFonts w:hint="default"/>
+        <w:b/>
+        <w:bCs/>
+      </w:rPr>
+    </w:lvl>
+    <w:lvl w:ilvl="1" w:tplc="FFFFFFFF" w:tentative="1">
+      <w:start w:val="1"/>
+      <w:numFmt w:val="lowerLetter"/>
+      <w:lvlText w:val="%2."/>
+      <w:lvlJc w:val="left"/>
+      <w:pPr>
+        <w:ind w:left="1789" w:hanging="360"/>
+      </w:pPr>
+    </w:lvl>
+    <w:lvl w:ilvl="2" w:tplc="FFFFFFFF" w:tentative="1">
+      <w:start w:val="1"/>
+      <w:numFmt w:val="lowerRoman"/>
+      <w:lvlText w:val="%3."/>
+      <w:lvlJc w:val="right"/>
+      <w:pPr>
+        <w:ind w:left="2509" w:hanging="180"/>
+      </w:pPr>
+    </w:lvl>
+    <w:lvl w:ilvl="3" w:tplc="FFFFFFFF" w:tentative="1">
+      <w:start w:val="1"/>
+      <w:numFmt w:val="decimal"/>
+      <w:lvlText w:val="%4."/>
+      <w:lvlJc w:val="left"/>
+      <w:pPr>
+        <w:ind w:left="3229" w:hanging="360"/>
+      </w:pPr>
+    </w:lvl>
+    <w:lvl w:ilvl="4" w:tplc="FFFFFFFF" w:tentative="1">
+      <w:start w:val="1"/>
+      <w:numFmt w:val="lowerLetter"/>
+      <w:lvlText w:val="%5."/>
+      <w:lvlJc w:val="left"/>
+      <w:pPr>
+        <w:ind w:left="3949" w:hanging="360"/>
+      </w:pPr>
+    </w:lvl>
+    <w:lvl w:ilvl="5" w:tplc="FFFFFFFF" w:tentative="1">
+      <w:start w:val="1"/>
+      <w:numFmt w:val="lowerRoman"/>
+      <w:lvlText w:val="%6."/>
+      <w:lvlJc w:val="right"/>
+      <w:pPr>
+        <w:ind w:left="4669" w:hanging="180"/>
+      </w:pPr>
+    </w:lvl>
+    <w:lvl w:ilvl="6" w:tplc="FFFFFFFF" w:tentative="1">
+      <w:start w:val="1"/>
+      <w:numFmt w:val="decimal"/>
+      <w:lvlText w:val="%7."/>
+      <w:lvlJc w:val="left"/>
+      <w:pPr>
+        <w:ind w:left="5389" w:hanging="360"/>
+      </w:pPr>
+    </w:lvl>
+    <w:lvl w:ilvl="7" w:tplc="FFFFFFFF" w:tentative="1">
+      <w:start w:val="1"/>
+      <w:numFmt w:val="lowerLetter"/>
+      <w:lvlText w:val="%8."/>
+      <w:lvlJc w:val="left"/>
+      <w:pPr>
+        <w:ind w:left="6109" w:hanging="360"/>
+      </w:pPr>
+    </w:lvl>
+    <w:lvl w:ilvl="8" w:tplc="FFFFFFFF" w:tentative="1">
+      <w:start w:val="1"/>
+      <w:numFmt w:val="lowerRoman"/>
+      <w:lvlText w:val="%9."/>
+      <w:lvlJc w:val="right"/>
+      <w:pPr>
+        <w:ind w:left="6829" w:hanging="180"/>
+      </w:pPr>
+    </w:lvl>
+  </w:abstractNum>
+  <w:abstractNum w:abstractNumId="13" w15:restartNumberingAfterBreak="0">
     <w:nsid w:val="738C11EE"/>
     <w:multiLevelType w:val="hybridMultilevel"/>
     <w:tmpl w:val="DFE4CD8C"/>
@@ -7723,7 +7740,7 @@
       </w:rPr>
     </w:lvl>
   </w:abstractNum>
-  <w:abstractNum w:abstractNumId="13" w15:restartNumberingAfterBreak="0">
+  <w:abstractNum w:abstractNumId="14" w15:restartNumberingAfterBreak="0">
     <w:nsid w:val="7B4E3E26"/>
     <w:multiLevelType w:val="hybridMultilevel"/>
     <w:tmpl w:val="696CD4CC"/>
@@ -7814,7 +7831,7 @@
     </w:lvl>
   </w:abstractNum>
   <w:num w:numId="1" w16cid:durableId="1342663083">
-    <w:abstractNumId w:val="12"/>
+    <w:abstractNumId w:val="13"/>
   </w:num>
   <w:num w:numId="2" w16cid:durableId="450441706">
     <w:abstractNumId w:val="1"/>
@@ -7823,7 +7840,7 @@
     <w:abstractNumId w:val="8"/>
   </w:num>
   <w:num w:numId="4" w16cid:durableId="291524809">
-    <w:abstractNumId w:val="10"/>
+    <w:abstractNumId w:val="11"/>
   </w:num>
   <w:num w:numId="5" w16cid:durableId="1249118596">
     <w:abstractNumId w:val="6"/>
@@ -7856,7 +7873,7 @@
     </w:lvlOverride>
   </w:num>
   <w:num w:numId="6" w16cid:durableId="1942568550">
-    <w:abstractNumId w:val="9"/>
+    <w:abstractNumId w:val="10"/>
   </w:num>
   <w:num w:numId="7" w16cid:durableId="311637919">
     <w:abstractNumId w:val="7"/>
@@ -7865,13 +7882,13 @@
     <w:abstractNumId w:val="6"/>
   </w:num>
   <w:num w:numId="9" w16cid:durableId="481122654">
-    <w:abstractNumId w:val="11"/>
+    <w:abstractNumId w:val="12"/>
   </w:num>
   <w:num w:numId="10" w16cid:durableId="258635435">
     <w:abstractNumId w:val="4"/>
   </w:num>
   <w:num w:numId="11" w16cid:durableId="2018344633">
-    <w:abstractNumId w:val="13"/>
+    <w:abstractNumId w:val="14"/>
   </w:num>
   <w:num w:numId="12" w16cid:durableId="642778696">
     <w:abstractNumId w:val="2"/>
@@ -7884,6 +7901,9 @@
   </w:num>
   <w:num w:numId="15" w16cid:durableId="533233116">
     <w:abstractNumId w:val="5"/>
+  </w:num>
+  <w:num w:numId="16" w16cid:durableId="537352552">
+    <w:abstractNumId w:val="9"/>
   </w:num>
 </w:numbering>
 </file>

</xml_diff>